<commit_message>
Username validation and confirmation
</commit_message>
<xml_diff>
--- a/var/cache/test template result.docx
+++ b/var/cache/test template result.docx
@@ -78,7 +78,7 @@
         <w:spacing w:line="276" w:lineRule="auto"/>
       </w:pPr>
       <w:r>
-        <w:t>Luke Mcneil</w:t>
+        <w:t>Eagan Duke</w:t>
       </w:r>
     </w:p>
     <w:p>
@@ -87,7 +87,7 @@
         <w:spacing w:line="276" w:lineRule="auto"/>
       </w:pPr>
       <w:r>
-        <w:t>P.O. Box 689, 7026 Elementum, Av.</w:t>
+        <w:t>893-4782 Nulla Rd.</w:t>
       </w:r>
     </w:p>
     <w:p>
@@ -108,7 +108,7 @@
         <w:spacing w:line="276" w:lineRule="auto"/>
       </w:pPr>
       <w:r>
-        <w:t>Dear Miss Mcneil</w:t>
+        <w:t>Dear Master Duke</w:t>
       </w:r>
     </w:p>
     <w:p>
@@ -247,7 +247,7 @@
               <w:spacing w:line="276" w:lineRule="auto"/>
             </w:pPr>
             <w:r>
-              <w:t>0000079-000</w:t>
+              <w:t>0000151-000</w:t>
             </w:r>
           </w:p>
         </w:tc>
@@ -261,7 +261,7 @@
               <w:spacing w:line="276" w:lineRule="auto"/>
             </w:pPr>
             <w:r>
-              <w:t>$ 7,300.00</w:t>
+              <w:t>$ 4,438.00</w:t>
             </w:r>
           </w:p>
         </w:tc>

</xml_diff>